<commit_message>
Added Simulated Annealing algorithm for orders with more than 25 products. Tested between different configurations of annealing
</commit_message>
<xml_diff>
--- a/v2/documentacion/Desarollo del proyecto.docx
+++ b/v2/documentacion/Desarollo del proyecto.docx
@@ -10593,6 +10593,486 @@
       </w:r>
     </w:p>
     <w:p/>
+    <w:p/>
+    <w:p>
+      <w:r>
+        <w:t xml:space="preserve">Version 2 </w:t>
+      </w:r>
+    </w:p>
+    <w:p/>
+    <w:p>
+      <w:proofErr w:type="spellStart"/>
+      <w:r>
+        <w:t>Imlplementado</w:t>
+      </w:r>
+      <w:proofErr w:type="spellEnd"/>
+      <w:r>
+        <w:t xml:space="preserve"> </w:t>
+      </w:r>
+      <w:proofErr w:type="spellStart"/>
+      <w:r>
+        <w:t>fuerza</w:t>
+      </w:r>
+      <w:proofErr w:type="spellEnd"/>
+      <w:r>
+        <w:t xml:space="preserve"> </w:t>
+      </w:r>
+      <w:proofErr w:type="spellStart"/>
+      <w:r>
+        <w:t>bruta</w:t>
+      </w:r>
+      <w:proofErr w:type="spellEnd"/>
+      <w:r>
+        <w:t xml:space="preserve"> para n &lt; PROBANDO</w:t>
+      </w:r>
+    </w:p>
+    <w:p/>
+    <w:p>
+      <w:r>
+        <w:t xml:space="preserve">Gran </w:t>
+      </w:r>
+      <w:proofErr w:type="spellStart"/>
+      <w:r>
+        <w:t>diferencia</w:t>
+      </w:r>
+      <w:proofErr w:type="spellEnd"/>
+    </w:p>
+    <w:p/>
+    <w:p>
+      <w:pPr>
+        <w:shd w:val="clear" w:color="auto" w:fill="1E1F22"/>
+        <w:tabs>
+          <w:tab w:val="left" w:pos="916"/>
+          <w:tab w:val="left" w:pos="1832"/>
+          <w:tab w:val="left" w:pos="2748"/>
+          <w:tab w:val="left" w:pos="3664"/>
+          <w:tab w:val="left" w:pos="4580"/>
+          <w:tab w:val="left" w:pos="5496"/>
+          <w:tab w:val="left" w:pos="6412"/>
+          <w:tab w:val="left" w:pos="7328"/>
+          <w:tab w:val="left" w:pos="8244"/>
+          <w:tab w:val="left" w:pos="9160"/>
+          <w:tab w:val="left" w:pos="10076"/>
+          <w:tab w:val="left" w:pos="10992"/>
+          <w:tab w:val="left" w:pos="11908"/>
+          <w:tab w:val="left" w:pos="12824"/>
+          <w:tab w:val="left" w:pos="13740"/>
+          <w:tab w:val="left" w:pos="14656"/>
+        </w:tabs>
+        <w:rPr>
+          <w:rFonts w:ascii="Courier New" w:eastAsia="Times New Roman" w:hAnsi="Courier New" w:cs="Courier New"/>
+          <w:color w:val="BCBEC4"/>
+          <w:kern w:val="0"/>
+          <w:sz w:val="20"/>
+          <w:szCs w:val="20"/>
+          <w14:ligatures w14:val="none"/>
+        </w:rPr>
+      </w:pPr>
+      <w:r>
+        <w:rPr>
+          <w:rFonts w:ascii="Courier New" w:eastAsia="Times New Roman" w:hAnsi="Courier New" w:cs="Courier New"/>
+          <w:color w:val="BCBEC4"/>
+          <w:kern w:val="0"/>
+          <w:sz w:val="20"/>
+          <w:szCs w:val="20"/>
+          <w14:ligatures w14:val="none"/>
+        </w:rPr>
+        <w:t>Using brute-force TSP solver.</w:t>
+      </w:r>
+      <w:r>
+        <w:rPr>
+          <w:rFonts w:ascii="Courier New" w:eastAsia="Times New Roman" w:hAnsi="Courier New" w:cs="Courier New"/>
+          <w:color w:val="BCBEC4"/>
+          <w:kern w:val="0"/>
+          <w:sz w:val="20"/>
+          <w:szCs w:val="20"/>
+          <w14:ligatures w14:val="none"/>
+        </w:rPr>
+        <w:br/>
+        <w:t>Data saved to /Users/</w:t>
+      </w:r>
+      <w:proofErr w:type="spellStart"/>
+      <w:r>
+        <w:rPr>
+          <w:rFonts w:ascii="Courier New" w:eastAsia="Times New Roman" w:hAnsi="Courier New" w:cs="Courier New"/>
+          <w:color w:val="BCBEC4"/>
+          <w:kern w:val="0"/>
+          <w:sz w:val="20"/>
+          <w:szCs w:val="20"/>
+          <w14:ligatures w14:val="none"/>
+        </w:rPr>
+        <w:t>pablo</w:t>
+      </w:r>
+      <w:proofErr w:type="spellEnd"/>
+      <w:r>
+        <w:rPr>
+          <w:rFonts w:ascii="Courier New" w:eastAsia="Times New Roman" w:hAnsi="Courier New" w:cs="Courier New"/>
+          <w:color w:val="BCBEC4"/>
+          <w:kern w:val="0"/>
+          <w:sz w:val="20"/>
+          <w:szCs w:val="20"/>
+          <w14:ligatures w14:val="none"/>
+        </w:rPr>
+        <w:t>/Documents/TFG/TFG/v2/output/</w:t>
+      </w:r>
+      <w:proofErr w:type="spellStart"/>
+      <w:r>
+        <w:rPr>
+          <w:rFonts w:ascii="Courier New" w:eastAsia="Times New Roman" w:hAnsi="Courier New" w:cs="Courier New"/>
+          <w:color w:val="BCBEC4"/>
+          <w:kern w:val="0"/>
+          <w:sz w:val="20"/>
+          <w:szCs w:val="20"/>
+          <w14:ligatures w14:val="none"/>
+        </w:rPr>
+        <w:t>optimized_route.json</w:t>
+      </w:r>
+      <w:proofErr w:type="spellEnd"/>
+      <w:r>
+        <w:rPr>
+          <w:rFonts w:ascii="Courier New" w:eastAsia="Times New Roman" w:hAnsi="Courier New" w:cs="Courier New"/>
+          <w:color w:val="BCBEC4"/>
+          <w:kern w:val="0"/>
+          <w:sz w:val="20"/>
+          <w:szCs w:val="20"/>
+          <w14:ligatures w14:val="none"/>
+        </w:rPr>
+        <w:br/>
+        <w:t>Route: ['</w:t>
+      </w:r>
+      <w:proofErr w:type="spellStart"/>
+      <w:r>
+        <w:rPr>
+          <w:rFonts w:ascii="Courier New" w:eastAsia="Times New Roman" w:hAnsi="Courier New" w:cs="Courier New"/>
+          <w:color w:val="BCBEC4"/>
+          <w:kern w:val="0"/>
+          <w:sz w:val="20"/>
+          <w:szCs w:val="20"/>
+          <w14:ligatures w14:val="none"/>
+        </w:rPr>
+        <w:t>starting_point</w:t>
+      </w:r>
+      <w:proofErr w:type="spellEnd"/>
+      <w:r>
+        <w:rPr>
+          <w:rFonts w:ascii="Courier New" w:eastAsia="Times New Roman" w:hAnsi="Courier New" w:cs="Courier New"/>
+          <w:color w:val="BCBEC4"/>
+          <w:kern w:val="0"/>
+          <w:sz w:val="20"/>
+          <w:szCs w:val="20"/>
+          <w14:ligatures w14:val="none"/>
+        </w:rPr>
+        <w:t>', 'product 257', 'product 254', 'product 241', 'product 213', 'product 161', 'product 86', 'product 56', 'product 17', 'product 2', 'product 101', 'product 176', '</w:t>
+      </w:r>
+      <w:proofErr w:type="spellStart"/>
+      <w:r>
+        <w:rPr>
+          <w:rFonts w:ascii="Courier New" w:eastAsia="Times New Roman" w:hAnsi="Courier New" w:cs="Courier New"/>
+          <w:color w:val="BCBEC4"/>
+          <w:kern w:val="0"/>
+          <w:sz w:val="20"/>
+          <w:szCs w:val="20"/>
+          <w14:ligatures w14:val="none"/>
+        </w:rPr>
+        <w:t>finishing_point</w:t>
+      </w:r>
+      <w:proofErr w:type="spellEnd"/>
+      <w:r>
+        <w:rPr>
+          <w:rFonts w:ascii="Courier New" w:eastAsia="Times New Roman" w:hAnsi="Courier New" w:cs="Courier New"/>
+          <w:color w:val="BCBEC4"/>
+          <w:kern w:val="0"/>
+          <w:sz w:val="20"/>
+          <w:szCs w:val="20"/>
+          <w14:ligatures w14:val="none"/>
+        </w:rPr>
+        <w:t>']</w:t>
+      </w:r>
+      <w:r>
+        <w:rPr>
+          <w:rFonts w:ascii="Courier New" w:eastAsia="Times New Roman" w:hAnsi="Courier New" w:cs="Courier New"/>
+          <w:color w:val="BCBEC4"/>
+          <w:kern w:val="0"/>
+          <w:sz w:val="20"/>
+          <w:szCs w:val="20"/>
+          <w14:ligatures w14:val="none"/>
+        </w:rPr>
+        <w:br/>
+        <w:t>Total distance: 280</w:t>
+      </w:r>
+      <w:r>
+        <w:rPr>
+          <w:rFonts w:ascii="Courier New" w:eastAsia="Times New Roman" w:hAnsi="Courier New" w:cs="Courier New"/>
+          <w:color w:val="BCBEC4"/>
+          <w:kern w:val="0"/>
+          <w:sz w:val="20"/>
+          <w:szCs w:val="20"/>
+          <w14:ligatures w14:val="none"/>
+        </w:rPr>
+        <w:br/>
+        <w:t>Execution time: 25.8410 seconds</w:t>
+      </w:r>
+      <w:r>
+        <w:rPr>
+          <w:rFonts w:ascii="Courier New" w:eastAsia="Times New Roman" w:hAnsi="Courier New" w:cs="Courier New"/>
+          <w:color w:val="BCBEC4"/>
+          <w:kern w:val="0"/>
+          <w:sz w:val="20"/>
+          <w:szCs w:val="20"/>
+          <w14:ligatures w14:val="none"/>
+        </w:rPr>
+        <w:br/>
+      </w:r>
+      <w:r>
+        <w:rPr>
+          <w:rFonts w:ascii="Courier New" w:eastAsia="Times New Roman" w:hAnsi="Courier New" w:cs="Courier New"/>
+          <w:color w:val="BCBEC4"/>
+          <w:kern w:val="0"/>
+          <w:sz w:val="20"/>
+          <w:szCs w:val="20"/>
+          <w14:ligatures w14:val="none"/>
+        </w:rPr>
+        <w:br/>
+      </w:r>
+      <w:r>
+        <w:rPr>
+          <w:rFonts w:ascii="Courier New" w:eastAsia="Times New Roman" w:hAnsi="Courier New" w:cs="Courier New"/>
+          <w:color w:val="BCBEC4"/>
+          <w:kern w:val="0"/>
+          <w:sz w:val="20"/>
+          <w:szCs w:val="20"/>
+          <w14:ligatures w14:val="none"/>
+        </w:rPr>
+        <w:br/>
+      </w:r>
+      <w:r>
+        <w:rPr>
+          <w:rFonts w:ascii="Courier New" w:eastAsia="Times New Roman" w:hAnsi="Courier New" w:cs="Courier New"/>
+          <w:color w:val="BCBEC4"/>
+          <w:kern w:val="0"/>
+          <w:sz w:val="20"/>
+          <w:szCs w:val="20"/>
+          <w14:ligatures w14:val="none"/>
+        </w:rPr>
+        <w:br/>
+        <w:t>Using nearest neighbor TSP solver.</w:t>
+      </w:r>
+      <w:r>
+        <w:rPr>
+          <w:rFonts w:ascii="Courier New" w:eastAsia="Times New Roman" w:hAnsi="Courier New" w:cs="Courier New"/>
+          <w:color w:val="BCBEC4"/>
+          <w:kern w:val="0"/>
+          <w:sz w:val="20"/>
+          <w:szCs w:val="20"/>
+          <w14:ligatures w14:val="none"/>
+        </w:rPr>
+        <w:br/>
+        <w:t>Data saved to /Users/</w:t>
+      </w:r>
+      <w:proofErr w:type="spellStart"/>
+      <w:r>
+        <w:rPr>
+          <w:rFonts w:ascii="Courier New" w:eastAsia="Times New Roman" w:hAnsi="Courier New" w:cs="Courier New"/>
+          <w:color w:val="BCBEC4"/>
+          <w:kern w:val="0"/>
+          <w:sz w:val="20"/>
+          <w:szCs w:val="20"/>
+          <w14:ligatures w14:val="none"/>
+        </w:rPr>
+        <w:t>pablo</w:t>
+      </w:r>
+      <w:proofErr w:type="spellEnd"/>
+      <w:r>
+        <w:rPr>
+          <w:rFonts w:ascii="Courier New" w:eastAsia="Times New Roman" w:hAnsi="Courier New" w:cs="Courier New"/>
+          <w:color w:val="BCBEC4"/>
+          <w:kern w:val="0"/>
+          <w:sz w:val="20"/>
+          <w:szCs w:val="20"/>
+          <w14:ligatures w14:val="none"/>
+        </w:rPr>
+        <w:t>/Documents/TFG/TFG/v2/output/</w:t>
+      </w:r>
+      <w:proofErr w:type="spellStart"/>
+      <w:r>
+        <w:rPr>
+          <w:rFonts w:ascii="Courier New" w:eastAsia="Times New Roman" w:hAnsi="Courier New" w:cs="Courier New"/>
+          <w:color w:val="BCBEC4"/>
+          <w:kern w:val="0"/>
+          <w:sz w:val="20"/>
+          <w:szCs w:val="20"/>
+          <w14:ligatures w14:val="none"/>
+        </w:rPr>
+        <w:t>optimized_route.json</w:t>
+      </w:r>
+      <w:proofErr w:type="spellEnd"/>
+      <w:r>
+        <w:rPr>
+          <w:rFonts w:ascii="Courier New" w:eastAsia="Times New Roman" w:hAnsi="Courier New" w:cs="Courier New"/>
+          <w:color w:val="BCBEC4"/>
+          <w:kern w:val="0"/>
+          <w:sz w:val="20"/>
+          <w:szCs w:val="20"/>
+          <w14:ligatures w14:val="none"/>
+        </w:rPr>
+        <w:br/>
+        <w:t>Route: ['</w:t>
+      </w:r>
+      <w:proofErr w:type="spellStart"/>
+      <w:r>
+        <w:rPr>
+          <w:rFonts w:ascii="Courier New" w:eastAsia="Times New Roman" w:hAnsi="Courier New" w:cs="Courier New"/>
+          <w:color w:val="BCBEC4"/>
+          <w:kern w:val="0"/>
+          <w:sz w:val="20"/>
+          <w:szCs w:val="20"/>
+          <w14:ligatures w14:val="none"/>
+        </w:rPr>
+        <w:t>starting_point</w:t>
+      </w:r>
+      <w:proofErr w:type="spellEnd"/>
+      <w:r>
+        <w:rPr>
+          <w:rFonts w:ascii="Courier New" w:eastAsia="Times New Roman" w:hAnsi="Courier New" w:cs="Courier New"/>
+          <w:color w:val="BCBEC4"/>
+          <w:kern w:val="0"/>
+          <w:sz w:val="20"/>
+          <w:szCs w:val="20"/>
+          <w14:ligatures w14:val="none"/>
+        </w:rPr>
+        <w:t>', 'product 257', 'product 254', 'product 161', 'product 213', 'product 241', 'product 176', 'product 101', 'product 2', 'product 56', 'product 86', 'product 17', '</w:t>
+      </w:r>
+      <w:proofErr w:type="spellStart"/>
+      <w:r>
+        <w:rPr>
+          <w:rFonts w:ascii="Courier New" w:eastAsia="Times New Roman" w:hAnsi="Courier New" w:cs="Courier New"/>
+          <w:color w:val="BCBEC4"/>
+          <w:kern w:val="0"/>
+          <w:sz w:val="20"/>
+          <w:szCs w:val="20"/>
+          <w14:ligatures w14:val="none"/>
+        </w:rPr>
+        <w:t>finishing_point</w:t>
+      </w:r>
+      <w:proofErr w:type="spellEnd"/>
+      <w:r>
+        <w:rPr>
+          <w:rFonts w:ascii="Courier New" w:eastAsia="Times New Roman" w:hAnsi="Courier New" w:cs="Courier New"/>
+          <w:color w:val="BCBEC4"/>
+          <w:kern w:val="0"/>
+          <w:sz w:val="20"/>
+          <w:szCs w:val="20"/>
+          <w14:ligatures w14:val="none"/>
+        </w:rPr>
+        <w:t>']</w:t>
+      </w:r>
+      <w:r>
+        <w:rPr>
+          <w:rFonts w:ascii="Courier New" w:eastAsia="Times New Roman" w:hAnsi="Courier New" w:cs="Courier New"/>
+          <w:color w:val="BCBEC4"/>
+          <w:kern w:val="0"/>
+          <w:sz w:val="20"/>
+          <w:szCs w:val="20"/>
+          <w14:ligatures w14:val="none"/>
+        </w:rPr>
+        <w:br/>
+        <w:t>Total distance: 334</w:t>
+      </w:r>
+      <w:r>
+        <w:rPr>
+          <w:rFonts w:ascii="Courier New" w:eastAsia="Times New Roman" w:hAnsi="Courier New" w:cs="Courier New"/>
+          <w:color w:val="BCBEC4"/>
+          <w:kern w:val="0"/>
+          <w:sz w:val="20"/>
+          <w:szCs w:val="20"/>
+          <w14:ligatures w14:val="none"/>
+        </w:rPr>
+        <w:br/>
+        <w:t>Execution time: 0.0063 seconds</w:t>
+      </w:r>
+    </w:p>
+    <w:p/>
+    <w:p/>
+    <w:p>
+      <w:r>
+        <w:lastRenderedPageBreak/>
+        <w:drawing>
+          <wp:inline distT="0" distB="0" distL="0" distR="0" wp14:anchorId="3FD1BB32" wp14:editId="2DA7DE12">
+            <wp:extent cx="5943600" cy="2759075"/>
+            <wp:effectExtent l="0" t="0" r="0" b="0"/>
+            <wp:docPr id="1535816032" name="Picture 1" descr="A screenshot of a blue and yellow diagram&#10;&#10;Description automatically generated"/>
+            <wp:cNvGraphicFramePr>
+              <a:graphicFrameLocks xmlns:a="http://schemas.openxmlformats.org/drawingml/2006/main" noChangeAspect="1"/>
+            </wp:cNvGraphicFramePr>
+            <a:graphic xmlns:a="http://schemas.openxmlformats.org/drawingml/2006/main">
+              <a:graphicData uri="http://schemas.openxmlformats.org/drawingml/2006/picture">
+                <pic:pic xmlns:pic="http://schemas.openxmlformats.org/drawingml/2006/picture">
+                  <pic:nvPicPr>
+                    <pic:cNvPr id="1535816032" name="Picture 1" descr="A screenshot of a blue and yellow diagram&#10;&#10;Description automatically generated"/>
+                    <pic:cNvPicPr/>
+                  </pic:nvPicPr>
+                  <pic:blipFill>
+                    <a:blip r:embed="rId5"/>
+                    <a:stretch>
+                      <a:fillRect/>
+                    </a:stretch>
+                  </pic:blipFill>
+                  <pic:spPr>
+                    <a:xfrm>
+                      <a:off x="0" y="0"/>
+                      <a:ext cx="5943600" cy="2759075"/>
+                    </a:xfrm>
+                    <a:prstGeom prst="rect">
+                      <a:avLst/>
+                    </a:prstGeom>
+                  </pic:spPr>
+                </pic:pic>
+              </a:graphicData>
+            </a:graphic>
+          </wp:inline>
+        </w:drawing>
+      </w:r>
+    </w:p>
+    <w:p/>
+    <w:p/>
+    <w:p/>
+    <w:p/>
+    <w:p/>
+    <w:p/>
+    <w:p/>
+    <w:p>
+      <w:r>
+        <w:br w:type="page"/>
+      </w:r>
+    </w:p>
+    <w:p>
+      <w:r>
+        <w:lastRenderedPageBreak/>
+        <w:t>REFERENCES</w:t>
+      </w:r>
+    </w:p>
+    <w:p/>
+    <w:p>
+      <w:hyperlink r:id="rId6" w:history="1">
+        <w:r>
+          <w:rPr>
+            <w:rStyle w:val="Hyperlink"/>
+          </w:rPr>
+          <w:t>https://www.geeksforgeeks.org/traveling-salesman-problem-tsp-in-python/</w:t>
+        </w:r>
+      </w:hyperlink>
+    </w:p>
+    <w:p/>
+    <w:p>
+      <w:hyperlink r:id="rId7" w:history="1">
+        <w:r>
+          <w:rPr>
+            <w:rStyle w:val="Hyperlink"/>
+          </w:rPr>
+          <w:t>https://www.youtube.com/watch?v=cY4HiiFHO1o&amp;ab_channel=WilliamFiset</w:t>
+        </w:r>
+      </w:hyperlink>
+    </w:p>
     <w:p/>
     <w:p/>
     <w:sectPr>
@@ -12924,6 +13404,80 @@
       <w:szCs w:val="20"/>
     </w:rPr>
   </w:style>
+  <w:style w:type="paragraph" w:styleId="HTMLPreformatted">
+    <w:name w:val="HTML Preformatted"/>
+    <w:basedOn w:val="Normal"/>
+    <w:link w:val="HTMLPreformattedChar"/>
+    <w:uiPriority w:val="99"/>
+    <w:semiHidden/>
+    <w:unhideWhenUsed/>
+    <w:rsid w:val="009B21C1"/>
+    <w:pPr>
+      <w:tabs>
+        <w:tab w:val="left" w:pos="916"/>
+        <w:tab w:val="left" w:pos="1832"/>
+        <w:tab w:val="left" w:pos="2748"/>
+        <w:tab w:val="left" w:pos="3664"/>
+        <w:tab w:val="left" w:pos="4580"/>
+        <w:tab w:val="left" w:pos="5496"/>
+        <w:tab w:val="left" w:pos="6412"/>
+        <w:tab w:val="left" w:pos="7328"/>
+        <w:tab w:val="left" w:pos="8244"/>
+        <w:tab w:val="left" w:pos="9160"/>
+        <w:tab w:val="left" w:pos="10076"/>
+        <w:tab w:val="left" w:pos="10992"/>
+        <w:tab w:val="left" w:pos="11908"/>
+        <w:tab w:val="left" w:pos="12824"/>
+        <w:tab w:val="left" w:pos="13740"/>
+        <w:tab w:val="left" w:pos="14656"/>
+      </w:tabs>
+    </w:pPr>
+    <w:rPr>
+      <w:rFonts w:ascii="Courier New" w:eastAsia="Times New Roman" w:hAnsi="Courier New" w:cs="Courier New"/>
+      <w:kern w:val="0"/>
+      <w:sz w:val="20"/>
+      <w:szCs w:val="20"/>
+      <w14:ligatures w14:val="none"/>
+    </w:rPr>
+  </w:style>
+  <w:style w:type="character" w:customStyle="1" w:styleId="HTMLPreformattedChar">
+    <w:name w:val="HTML Preformatted Char"/>
+    <w:basedOn w:val="DefaultParagraphFont"/>
+    <w:link w:val="HTMLPreformatted"/>
+    <w:uiPriority w:val="99"/>
+    <w:semiHidden/>
+    <w:rsid w:val="009B21C1"/>
+    <w:rPr>
+      <w:rFonts w:ascii="Courier New" w:eastAsia="Times New Roman" w:hAnsi="Courier New" w:cs="Courier New"/>
+      <w:kern w:val="0"/>
+      <w:sz w:val="20"/>
+      <w:szCs w:val="20"/>
+      <w14:ligatures w14:val="none"/>
+    </w:rPr>
+  </w:style>
+  <w:style w:type="character" w:styleId="Hyperlink">
+    <w:name w:val="Hyperlink"/>
+    <w:basedOn w:val="DefaultParagraphFont"/>
+    <w:uiPriority w:val="99"/>
+    <w:unhideWhenUsed/>
+    <w:rsid w:val="009B21C1"/>
+    <w:rPr>
+      <w:color w:val="467886" w:themeColor="hyperlink"/>
+      <w:u w:val="single"/>
+    </w:rPr>
+  </w:style>
+  <w:style w:type="character" w:styleId="UnresolvedMention">
+    <w:name w:val="Unresolved Mention"/>
+    <w:basedOn w:val="DefaultParagraphFont"/>
+    <w:uiPriority w:val="99"/>
+    <w:semiHidden/>
+    <w:unhideWhenUsed/>
+    <w:rsid w:val="009B21C1"/>
+    <w:rPr>
+      <w:color w:val="605E5C"/>
+      <w:shd w:val="clear" w:color="auto" w:fill="E1DFDD"/>
+    </w:rPr>
+  </w:style>
 </w:styles>
 </file>
 

</xml_diff>